<commit_message>
Almost finished with final project.
</commit_message>
<xml_diff>
--- a/documents/Final Project Text Stuff.docx
+++ b/documents/Final Project Text Stuff.docx
@@ -74,10 +74,25 @@
         <w:t>and condensed into red and blue state migration. We used the year 2016 election to determine the state affiliation.</w:t>
       </w:r>
       <w:r>
-        <w:t xml:space="preserve"> We then summed up the migration from Democratic states and Republican states. </w:t>
+        <w:t xml:space="preserve"> We then summed up the migration from Democratic states and Republican states</w:t>
+      </w:r>
+      <w:r>
+        <w:t xml:space="preserve"> into a variable called totalMigration</w:t>
+      </w:r>
+      <w:r>
+        <w:t xml:space="preserve">. </w:t>
       </w:r>
       <w:r>
         <w:t xml:space="preserve">After this we created a variable named skew which was Democratic votes- Republic votes. Therefore, a positive skew would mean Democratic migration while a negative value would mean Republican migration. </w:t>
+      </w:r>
+      <w:r>
+        <w:t xml:space="preserve"> We did this for 2016 and 2020, so we had a total skew for both </w:t>
+      </w:r>
+      <w:r>
+        <w:t>elections</w:t>
+      </w:r>
+      <w:r>
+        <w:t>.</w:t>
       </w:r>
     </w:p>
     <w:sectPr>

</xml_diff>